<commit_message>
New Day new practised code
</commit_message>
<xml_diff>
--- a/Detailing.docx
+++ b/Detailing.docx
@@ -884,6 +884,400 @@
           <w:lang w:val="en-US"/>
         </w:rPr>
       </w:pPr>
+      <w:r>
+        <w:rPr>
+          <w:sz w:val="24"/>
+          <w:szCs w:val="24"/>
+          <w:lang w:val="en-US"/>
+        </w:rPr>
+        <w:t>Binsearch</w:t>
+      </w:r>
+      <w:r>
+        <w:rPr>
+          <w:sz w:val="24"/>
+          <w:szCs w:val="24"/>
+          <w:lang w:val="en-US"/>
+        </w:rPr>
+        <w:t xml:space="preserve">.java </w:t>
+      </w:r>
+      <w:r>
+        <w:rPr>
+          <w:sz w:val="24"/>
+          <w:szCs w:val="24"/>
+          <w:lang w:val="en-US"/>
+        </w:rPr>
+        <w:t>– Binary searching in a sorted array</w:t>
+      </w:r>
+    </w:p>
+    <w:p>
+      <w:pPr>
+        <w:pStyle w:val="ListParagraph"/>
+        <w:numPr>
+          <w:ilvl w:val="2"/>
+          <w:numId w:val="5"/>
+        </w:numPr>
+        <w:rPr>
+          <w:sz w:val="24"/>
+          <w:szCs w:val="24"/>
+          <w:lang w:val="en-US"/>
+        </w:rPr>
+      </w:pPr>
+      <w:r>
+        <w:rPr>
+          <w:sz w:val="24"/>
+          <w:szCs w:val="24"/>
+          <w:lang w:val="en-US"/>
+        </w:rPr>
+        <w:t>Exitpoint</w:t>
+      </w:r>
+      <w:r>
+        <w:rPr>
+          <w:sz w:val="24"/>
+          <w:szCs w:val="24"/>
+          <w:lang w:val="en-US"/>
+        </w:rPr>
+        <w:t>.java -</w:t>
+      </w:r>
+      <w:r>
+        <w:rPr>
+          <w:sz w:val="24"/>
+          <w:szCs w:val="24"/>
+          <w:lang w:val="en-US"/>
+        </w:rPr>
+        <w:t>game with a rule to move so there should be exit point</w:t>
+      </w:r>
+    </w:p>
+    <w:p>
+      <w:pPr>
+        <w:pStyle w:val="ListParagraph"/>
+        <w:numPr>
+          <w:ilvl w:val="2"/>
+          <w:numId w:val="5"/>
+        </w:numPr>
+        <w:rPr>
+          <w:sz w:val="24"/>
+          <w:szCs w:val="24"/>
+          <w:lang w:val="en-US"/>
+        </w:rPr>
+      </w:pPr>
+      <w:r>
+        <w:rPr>
+          <w:sz w:val="24"/>
+          <w:szCs w:val="24"/>
+          <w:lang w:val="en-US"/>
+        </w:rPr>
+        <w:t>Matmul</w:t>
+      </w:r>
+      <w:r>
+        <w:rPr>
+          <w:sz w:val="24"/>
+          <w:szCs w:val="24"/>
+          <w:lang w:val="en-US"/>
+        </w:rPr>
+        <w:t>.java -</w:t>
+      </w:r>
+      <w:r>
+        <w:rPr>
+          <w:sz w:val="24"/>
+          <w:szCs w:val="24"/>
+          <w:lang w:val="en-US"/>
+        </w:rPr>
+        <w:t>multiplication of the matrix</w:t>
+      </w:r>
+    </w:p>
+    <w:p>
+      <w:pPr>
+        <w:pStyle w:val="ListParagraph"/>
+        <w:numPr>
+          <w:ilvl w:val="2"/>
+          <w:numId w:val="5"/>
+        </w:numPr>
+        <w:rPr>
+          <w:sz w:val="24"/>
+          <w:szCs w:val="24"/>
+          <w:lang w:val="en-US"/>
+        </w:rPr>
+      </w:pPr>
+      <w:r>
+        <w:rPr>
+          <w:sz w:val="24"/>
+          <w:szCs w:val="24"/>
+          <w:lang w:val="en-US"/>
+        </w:rPr>
+        <w:t>Ringrot</w:t>
+      </w:r>
+      <w:r>
+        <w:rPr>
+          <w:sz w:val="24"/>
+          <w:szCs w:val="24"/>
+          <w:lang w:val="en-US"/>
+        </w:rPr>
+        <w:t>.java -</w:t>
+      </w:r>
+      <w:r>
+        <w:rPr>
+          <w:sz w:val="24"/>
+          <w:szCs w:val="24"/>
+          <w:lang w:val="en-US"/>
+        </w:rPr>
+        <w:t>rotate the ring</w:t>
+      </w:r>
+    </w:p>
+    <w:p>
+      <w:pPr>
+        <w:pStyle w:val="ListParagraph"/>
+        <w:numPr>
+          <w:ilvl w:val="2"/>
+          <w:numId w:val="5"/>
+        </w:numPr>
+        <w:rPr>
+          <w:sz w:val="24"/>
+          <w:szCs w:val="24"/>
+          <w:lang w:val="en-US"/>
+        </w:rPr>
+      </w:pPr>
+      <w:r>
+        <w:rPr>
+          <w:sz w:val="24"/>
+          <w:szCs w:val="24"/>
+          <w:lang w:val="en-US"/>
+        </w:rPr>
+        <w:t>Rotate90d</w:t>
+      </w:r>
+      <w:r>
+        <w:rPr>
+          <w:sz w:val="24"/>
+          <w:szCs w:val="24"/>
+          <w:lang w:val="en-US"/>
+        </w:rPr>
+        <w:t xml:space="preserve">.java </w:t>
+      </w:r>
+      <w:r>
+        <w:rPr>
+          <w:sz w:val="24"/>
+          <w:szCs w:val="24"/>
+          <w:lang w:val="en-US"/>
+        </w:rPr>
+        <w:t>–rotation of ring by 90degree</w:t>
+      </w:r>
+    </w:p>
+    <w:p>
+      <w:pPr>
+        <w:pStyle w:val="ListParagraph"/>
+        <w:numPr>
+          <w:ilvl w:val="2"/>
+          <w:numId w:val="5"/>
+        </w:numPr>
+        <w:rPr>
+          <w:sz w:val="24"/>
+          <w:szCs w:val="24"/>
+          <w:lang w:val="en-US"/>
+        </w:rPr>
+      </w:pPr>
+      <w:r>
+        <w:rPr>
+          <w:sz w:val="24"/>
+          <w:szCs w:val="24"/>
+          <w:lang w:val="en-US"/>
+        </w:rPr>
+        <w:t>saddleprice</w:t>
+      </w:r>
+      <w:r>
+        <w:rPr>
+          <w:sz w:val="24"/>
+          <w:szCs w:val="24"/>
+          <w:lang w:val="en-US"/>
+        </w:rPr>
+        <w:t xml:space="preserve">.java </w:t>
+      </w:r>
+      <w:r>
+        <w:rPr>
+          <w:sz w:val="24"/>
+          <w:szCs w:val="24"/>
+          <w:lang w:val="en-US"/>
+        </w:rPr>
+        <w:t>–finding saddle price with given data</w:t>
+      </w:r>
+    </w:p>
+    <w:p>
+      <w:pPr>
+        <w:pStyle w:val="ListParagraph"/>
+        <w:numPr>
+          <w:ilvl w:val="2"/>
+          <w:numId w:val="5"/>
+        </w:numPr>
+        <w:rPr>
+          <w:sz w:val="24"/>
+          <w:szCs w:val="24"/>
+          <w:lang w:val="en-US"/>
+        </w:rPr>
+      </w:pPr>
+      <w:r>
+        <w:rPr>
+          <w:sz w:val="24"/>
+          <w:szCs w:val="24"/>
+          <w:lang w:val="en-US"/>
+        </w:rPr>
+        <w:t>statofwak2</w:t>
+      </w:r>
+      <w:r>
+        <w:rPr>
+          <w:sz w:val="24"/>
+          <w:szCs w:val="24"/>
+          <w:lang w:val="en-US"/>
+        </w:rPr>
+        <w:t xml:space="preserve">.java </w:t>
+      </w:r>
+      <w:r>
+        <w:rPr>
+          <w:sz w:val="24"/>
+          <w:szCs w:val="24"/>
+          <w:lang w:val="en-US"/>
+        </w:rPr>
+        <w:t>– finding the followed path</w:t>
+      </w:r>
+    </w:p>
+    <w:p>
+      <w:pPr>
+        <w:pStyle w:val="ListParagraph"/>
+        <w:numPr>
+          <w:ilvl w:val="2"/>
+          <w:numId w:val="5"/>
+        </w:numPr>
+        <w:rPr>
+          <w:sz w:val="24"/>
+          <w:szCs w:val="24"/>
+          <w:lang w:val="en-US"/>
+        </w:rPr>
+      </w:pPr>
+      <w:r>
+        <w:rPr>
+          <w:sz w:val="24"/>
+          <w:szCs w:val="24"/>
+          <w:lang w:val="en-US"/>
+        </w:rPr>
+        <w:t>transpose</w:t>
+      </w:r>
+      <w:r>
+        <w:rPr>
+          <w:sz w:val="24"/>
+          <w:szCs w:val="24"/>
+          <w:lang w:val="en-US"/>
+        </w:rPr>
+        <w:t xml:space="preserve">.java </w:t>
+      </w:r>
+      <w:r>
+        <w:rPr>
+          <w:sz w:val="24"/>
+          <w:szCs w:val="24"/>
+          <w:lang w:val="en-US"/>
+        </w:rPr>
+        <w:t>–transpose of the matrix</w:t>
+      </w:r>
+    </w:p>
+    <w:p>
+      <w:pPr>
+        <w:pStyle w:val="ListParagraph"/>
+        <w:numPr>
+          <w:ilvl w:val="2"/>
+          <w:numId w:val="5"/>
+        </w:numPr>
+        <w:rPr>
+          <w:sz w:val="24"/>
+          <w:szCs w:val="24"/>
+          <w:lang w:val="en-US"/>
+        </w:rPr>
+      </w:pPr>
+      <w:r>
+        <w:rPr>
+          <w:sz w:val="24"/>
+          <w:szCs w:val="24"/>
+          <w:lang w:val="en-US"/>
+        </w:rPr>
+        <w:t>wavetrav</w:t>
+      </w:r>
+      <w:r>
+        <w:rPr>
+          <w:sz w:val="24"/>
+          <w:szCs w:val="24"/>
+          <w:lang w:val="en-US"/>
+        </w:rPr>
+        <w:t>.java -</w:t>
+      </w:r>
+      <w:r>
+        <w:rPr>
+          <w:sz w:val="24"/>
+          <w:szCs w:val="24"/>
+          <w:lang w:val="en-US"/>
+        </w:rPr>
+        <w:t>wave traversal of the matrix</w:t>
+      </w:r>
+    </w:p>
+    <w:p>
+      <w:pPr>
+        <w:pStyle w:val="ListParagraph"/>
+        <w:numPr>
+          <w:ilvl w:val="0"/>
+          <w:numId w:val="1"/>
+        </w:numPr>
+        <w:rPr>
+          <w:sz w:val="24"/>
+          <w:szCs w:val="24"/>
+          <w:lang w:val="en-US"/>
+        </w:rPr>
+      </w:pPr>
+      <w:r>
+        <w:rPr>
+          <w:sz w:val="24"/>
+          <w:szCs w:val="24"/>
+          <w:lang w:val="en-US"/>
+        </w:rPr>
+        <w:t>String</w:t>
+      </w:r>
+    </w:p>
+    <w:p>
+      <w:pPr>
+        <w:pStyle w:val="ListParagraph"/>
+        <w:numPr>
+          <w:ilvl w:val="2"/>
+          <w:numId w:val="6"/>
+        </w:numPr>
+        <w:rPr>
+          <w:sz w:val="24"/>
+          <w:szCs w:val="24"/>
+          <w:lang w:val="en-US"/>
+        </w:rPr>
+      </w:pPr>
+      <w:r>
+        <w:rPr>
+          <w:sz w:val="24"/>
+          <w:szCs w:val="24"/>
+          <w:lang w:val="en-US"/>
+        </w:rPr>
+        <w:t>Compression12.java – compressing the given string by two ways 1 &amp; 2</w:t>
+      </w:r>
+    </w:p>
+    <w:p>
+      <w:pPr>
+        <w:pStyle w:val="ListParagraph"/>
+        <w:numPr>
+          <w:ilvl w:val="2"/>
+          <w:numId w:val="6"/>
+        </w:numPr>
+        <w:rPr>
+          <w:sz w:val="24"/>
+          <w:szCs w:val="24"/>
+          <w:lang w:val="en-US"/>
+        </w:rPr>
+      </w:pPr>
+      <w:r>
+        <w:rPr>
+          <w:sz w:val="24"/>
+          <w:szCs w:val="24"/>
+          <w:lang w:val="en-US"/>
+        </w:rPr>
+        <w:t>Palindrome.java – finding the palindromic substring in the given string</w:t>
+      </w:r>
     </w:p>
     <w:p>
       <w:pPr>
@@ -1456,6 +1850,119 @@
       </w:rPr>
     </w:lvl>
   </w:abstractNum>
+  <w:abstractNum w:abstractNumId="5" w15:restartNumberingAfterBreak="0">
+    <w:nsid w:val="6F2771A4"/>
+    <w:multiLevelType w:val="multilevel"/>
+    <w:tmpl w:val="75B40A36"/>
+    <w:lvl w:ilvl="0">
+      <w:start w:val="1"/>
+      <w:numFmt w:val="decimal"/>
+      <w:lvlText w:val="%1)"/>
+      <w:lvlJc w:val="left"/>
+      <w:pPr>
+        <w:ind w:left="360" w:hanging="360"/>
+      </w:pPr>
+      <w:rPr>
+        <w:rFonts w:hint="default"/>
+      </w:rPr>
+    </w:lvl>
+    <w:lvl w:ilvl="1">
+      <w:start w:val="1"/>
+      <w:numFmt w:val="lowerLetter"/>
+      <w:lvlText w:val="%2)"/>
+      <w:lvlJc w:val="left"/>
+      <w:pPr>
+        <w:ind w:left="720" w:hanging="360"/>
+      </w:pPr>
+      <w:rPr>
+        <w:rFonts w:hint="default"/>
+      </w:rPr>
+    </w:lvl>
+    <w:lvl w:ilvl="2">
+      <w:start w:val="1"/>
+      <w:numFmt w:val="lowerRoman"/>
+      <w:lvlText w:val="%3)"/>
+      <w:lvlJc w:val="left"/>
+      <w:pPr>
+        <w:ind w:left="1080" w:hanging="360"/>
+      </w:pPr>
+      <w:rPr>
+        <w:rFonts w:hint="default"/>
+      </w:rPr>
+    </w:lvl>
+    <w:lvl w:ilvl="3">
+      <w:start w:val="1"/>
+      <w:numFmt w:val="decimal"/>
+      <w:lvlText w:val="(%4)"/>
+      <w:lvlJc w:val="left"/>
+      <w:pPr>
+        <w:ind w:left="1440" w:hanging="360"/>
+      </w:pPr>
+      <w:rPr>
+        <w:rFonts w:hint="default"/>
+      </w:rPr>
+    </w:lvl>
+    <w:lvl w:ilvl="4">
+      <w:start w:val="1"/>
+      <w:numFmt w:val="lowerLetter"/>
+      <w:lvlText w:val="(%5)"/>
+      <w:lvlJc w:val="left"/>
+      <w:pPr>
+        <w:ind w:left="1800" w:hanging="360"/>
+      </w:pPr>
+      <w:rPr>
+        <w:rFonts w:hint="default"/>
+      </w:rPr>
+    </w:lvl>
+    <w:lvl w:ilvl="5">
+      <w:start w:val="1"/>
+      <w:numFmt w:val="lowerRoman"/>
+      <w:lvlText w:val="(%6)"/>
+      <w:lvlJc w:val="left"/>
+      <w:pPr>
+        <w:ind w:left="2160" w:hanging="360"/>
+      </w:pPr>
+      <w:rPr>
+        <w:rFonts w:hint="default"/>
+      </w:rPr>
+    </w:lvl>
+    <w:lvl w:ilvl="6">
+      <w:start w:val="1"/>
+      <w:numFmt w:val="decimal"/>
+      <w:lvlText w:val="%7."/>
+      <w:lvlJc w:val="left"/>
+      <w:pPr>
+        <w:ind w:left="2520" w:hanging="360"/>
+      </w:pPr>
+      <w:rPr>
+        <w:rFonts w:hint="default"/>
+      </w:rPr>
+    </w:lvl>
+    <w:lvl w:ilvl="7">
+      <w:start w:val="1"/>
+      <w:numFmt w:val="lowerLetter"/>
+      <w:lvlText w:val="%8."/>
+      <w:lvlJc w:val="left"/>
+      <w:pPr>
+        <w:ind w:left="2880" w:hanging="360"/>
+      </w:pPr>
+      <w:rPr>
+        <w:rFonts w:hint="default"/>
+      </w:rPr>
+    </w:lvl>
+    <w:lvl w:ilvl="8">
+      <w:start w:val="1"/>
+      <w:numFmt w:val="lowerRoman"/>
+      <w:lvlText w:val="%9."/>
+      <w:lvlJc w:val="left"/>
+      <w:pPr>
+        <w:ind w:left="3240" w:hanging="360"/>
+      </w:pPr>
+      <w:rPr>
+        <w:rFonts w:hint="default"/>
+      </w:rPr>
+    </w:lvl>
+  </w:abstractNum>
   <w:num w:numId="1">
     <w:abstractNumId w:val="3"/>
   </w:num>
@@ -1470,6 +1977,9 @@
   </w:num>
   <w:num w:numId="5">
     <w:abstractNumId w:val="1"/>
+  </w:num>
+  <w:num w:numId="6">
+    <w:abstractNumId w:val="5"/>
   </w:num>
 </w:numbering>
 </file>

</xml_diff>